<commit_message>
Update 1 ao 15
</commit_message>
<xml_diff>
--- a/artefatos/01.Declaracao do Escopo.docx
+++ b/artefatos/01.Declaracao do Escopo.docx
@@ -1,10 +1,10 @@
 
 <file path=word/document.xml><?xml version="1.0" encoding="utf-8"?>
-<w:document xmlns:wpc="http://schemas.microsoft.com/office/word/2010/wordprocessingCanvas" xmlns:cx="http://schemas.microsoft.com/office/drawing/2014/chartex" xmlns:cx1="http://schemas.microsoft.com/office/drawing/2015/9/8/chartex" xmlns:cx2="http://schemas.microsoft.com/office/drawing/2015/10/21/chartex" xmlns:cx3="http://schemas.microsoft.com/office/drawing/2016/5/9/chartex" xmlns:cx4="http://schemas.microsoft.com/office/drawing/2016/5/10/chartex" xmlns:cx5="http://schemas.microsoft.com/office/drawing/2016/5/11/chartex" xmlns:cx6="http://schemas.microsoft.com/office/drawing/2016/5/12/chartex" xmlns:cx7="http://schemas.microsoft.com/office/drawing/2016/5/13/chartex" xmlns:cx8="http://schemas.microsoft.com/office/drawing/2016/5/14/chartex" xmlns:mc="http://schemas.openxmlformats.org/markup-compatibility/2006" xmlns:aink="http://schemas.microsoft.com/office/drawing/2016/ink" xmlns:am3d="http://schemas.microsoft.com/office/drawing/2017/model3d" xmlns:o="urn:schemas-microsoft-com:office:office" xmlns:r="http://schemas.openxmlformats.org/officeDocument/2006/relationships" xmlns:m="http://schemas.openxmlformats.org/officeDocument/2006/math" xmlns:v="urn:schemas-microsoft-com:vml" xmlns:wp14="http://schemas.microsoft.com/office/word/2010/wordprocessingDrawing" xmlns:wp="http://schemas.openxmlformats.org/drawingml/2006/wordprocessingDrawing" xmlns:w10="urn:schemas-microsoft-com:office:word" xmlns:w="http://schemas.openxmlformats.org/wordprocessingml/2006/main" xmlns:w14="http://schemas.microsoft.com/office/word/2010/wordml" xmlns:w15="http://schemas.microsoft.com/office/word/2012/wordml" xmlns:w16cex="http://schemas.microsoft.com/office/word/2018/wordml/cex" xmlns:w16cid="http://schemas.microsoft.com/office/word/2016/wordml/cid" xmlns:w16="http://schemas.microsoft.com/office/word/2018/wordml" xmlns:w16se="http://schemas.microsoft.com/office/word/2015/wordml/symex" xmlns:wpg="http://schemas.microsoft.com/office/word/2010/wordprocessingGroup" xmlns:wpi="http://schemas.microsoft.com/office/word/2010/wordprocessingInk" xmlns:wne="http://schemas.microsoft.com/office/word/2006/wordml" xmlns:wps="http://schemas.microsoft.com/office/word/2010/wordprocessingShape" mc:Ignorable="w14 w15 w16se w16cid w16 w16cex wp14">
+<w:document xmlns:o="urn:schemas-microsoft-com:office:office" xmlns:r="http://schemas.openxmlformats.org/officeDocument/2006/relationships" xmlns:v="urn:schemas-microsoft-com:vml" xmlns:w="http://schemas.openxmlformats.org/wordprocessingml/2006/main" xmlns:w10="urn:schemas-microsoft-com:office:word" xmlns:wp="http://schemas.openxmlformats.org/drawingml/2006/wordprocessingDrawing" xmlns:wps="http://schemas.microsoft.com/office/word/2010/wordprocessingShape" xmlns:wpg="http://schemas.microsoft.com/office/word/2010/wordprocessingGroup" xmlns:mc="http://schemas.openxmlformats.org/markup-compatibility/2006" xmlns:wp14="http://schemas.microsoft.com/office/word/2010/wordprocessingDrawing" xmlns:w14="http://schemas.microsoft.com/office/word/2010/wordml" mc:Ignorable="w14 wp14">
   <w:body>
     <w:p>
       <w:pPr>
-        <w:pStyle w:val="Ttulo"/>
+        <w:pStyle w:val="Ttulododocumento"/>
         <w:jc w:val="center"/>
         <w:rPr>
           <w:sz w:val="52"/>
@@ -36,126 +36,140 @@
         <w:t>Empresa – Cliente do Projeto Hair Tech do grupo MS Power.</w:t>
       </w:r>
     </w:p>
-    <w:p/>
     <w:p>
       <w:pPr>
-        <w:rPr>
-          <w:sz w:val="24"/>
-          <w:szCs w:val="24"/>
-        </w:rPr>
+        <w:pStyle w:val="Normal"/>
+        <w:rPr/>
       </w:pPr>
       <w:r>
-        <w:rPr>
-          <w:sz w:val="24"/>
-          <w:szCs w:val="24"/>
-        </w:rPr>
-        <w:t xml:space="preserve">A empresa Inside Hair, situada no endereço </w:t>
-      </w:r>
-      <w:r>
-        <w:rPr>
-          <w:sz w:val="24"/>
-          <w:szCs w:val="24"/>
-        </w:rPr>
-        <w:t>Presidente 048, Av. Pres. Joao Goulart, 6 - Umuarama, Osasco - SP, 06036-048</w:t>
-      </w:r>
-      <w:r>
-        <w:rPr>
-          <w:sz w:val="24"/>
-          <w:szCs w:val="24"/>
-        </w:rPr>
-        <w:t>, fundada em 2017 (3 anos de vida), é um Salão de Beleza de pequeno porte, que desempenha atividades no ramo da estética.</w:t>
+        <w:rPr/>
       </w:r>
     </w:p>
     <w:p>
       <w:pPr>
-        <w:rPr>
-          <w:sz w:val="24"/>
-          <w:szCs w:val="24"/>
-        </w:rPr>
+        <w:pStyle w:val="Normal"/>
+        <w:rPr/>
       </w:pPr>
       <w:r>
         <w:rPr>
           <w:sz w:val="24"/>
           <w:szCs w:val="24"/>
         </w:rPr>
-        <w:t>O Salão não possui filiais, têm 6 funcionários e seus principais serviços são, em ordem de maior demanda: Corte de cabelo, manicure e depilação. Não possui parceiros</w:t>
-      </w:r>
-      <w:r>
-        <w:rPr>
-          <w:sz w:val="24"/>
-          <w:szCs w:val="24"/>
-        </w:rPr>
-        <w:t>, porém na localização é vendido também produtos de higiene, cuidado pessoal e perfumaria.</w:t>
+        <w:t xml:space="preserve">A empresa Inside Hair, situada </w:t>
+      </w:r>
+      <w:r>
+        <w:rPr>
+          <w:sz w:val="24"/>
+          <w:szCs w:val="24"/>
+        </w:rPr>
+        <w:t>na</w:t>
+      </w:r>
+      <w:r>
+        <w:rPr>
+          <w:sz w:val="24"/>
+          <w:szCs w:val="24"/>
+        </w:rPr>
+        <w:t>, Av. Pres. Joao Goulart, 6 - Umuarama, Osasco - SP, 06036-048, fundada em 2017 (3 anos de vida), é um Salão de Beleza de pequeno porte, que desempenha atividades no ramo da estética.</w:t>
       </w:r>
     </w:p>
     <w:p>
       <w:pPr>
-        <w:rPr>
-          <w:sz w:val="24"/>
-          <w:szCs w:val="24"/>
-        </w:rPr>
+        <w:pStyle w:val="Normal"/>
+        <w:rPr/>
       </w:pPr>
       <w:r>
         <w:rPr>
           <w:sz w:val="24"/>
           <w:szCs w:val="24"/>
         </w:rPr>
-        <w:t xml:space="preserve">Os principais problemas da empresa vieram à tona após o período de quarentena que ainda enfrentamos hoje em dia. Existe uma necessidade de </w:t>
-      </w:r>
-      <w:r>
-        <w:rPr>
-          <w:sz w:val="24"/>
-          <w:szCs w:val="24"/>
-        </w:rPr>
-        <w:t>realizar agendamentos de horários de forma rápida e prática para não atrapalhar os funcionários em suas tarefas diárias como a prestação dos serviços prescritos pela empresa e a esterilização do ambiente e equipamentos.</w:t>
+        <w:t xml:space="preserve">O Salão não possui filiais, têm 6 funcionários e seus principais serviços são, em ordem de maior demanda: </w:t>
+      </w:r>
+      <w:r>
+        <w:rPr>
+          <w:sz w:val="24"/>
+          <w:szCs w:val="24"/>
+        </w:rPr>
+        <w:t>c</w:t>
+      </w:r>
+      <w:r>
+        <w:rPr>
+          <w:sz w:val="24"/>
+          <w:szCs w:val="24"/>
+        </w:rPr>
+        <w:t xml:space="preserve">orte de cabelo, manicure e depilação. Não possui parceiros. </w:t>
+      </w:r>
+      <w:r>
+        <w:rPr>
+          <w:sz w:val="24"/>
+          <w:szCs w:val="24"/>
+        </w:rPr>
+        <w:t>Na</w:t>
+      </w:r>
+      <w:r>
+        <w:rPr>
+          <w:sz w:val="24"/>
+          <w:szCs w:val="24"/>
+        </w:rPr>
+        <w:t xml:space="preserve"> localização é vendido produtos de higiene, cuidado pessoal e perfumaria.</w:t>
       </w:r>
     </w:p>
     <w:p>
       <w:pPr>
-        <w:rPr>
-          <w:sz w:val="24"/>
-          <w:szCs w:val="24"/>
-        </w:rPr>
+        <w:pStyle w:val="Normal"/>
+        <w:rPr/>
       </w:pPr>
       <w:r>
         <w:rPr>
           <w:sz w:val="24"/>
           <w:szCs w:val="24"/>
         </w:rPr>
-        <w:t xml:space="preserve">Existem processos complexos que são feitos de forma não informatizada, o que faz com que o tempo da gestora do estabelecimento se exceda em alguns momentos. Os tais processo são o controle de comandas dos clientes, que são feitos em papel, a consulta de serviços realizados pelos funcionários, a qual é dificultada por não haver um sistema gerenciador e também o controle de finanças, </w:t>
-      </w:r>
-      <w:r>
-        <w:rPr>
-          <w:sz w:val="24"/>
-          <w:szCs w:val="24"/>
-        </w:rPr>
-        <w:t>o qual é cansativo e sem infográficos ou diagramas</w:t>
-      </w:r>
-      <w:r>
-        <w:rPr>
-          <w:sz w:val="24"/>
-          <w:szCs w:val="24"/>
-        </w:rPr>
-        <w:t>.</w:t>
+        <w:t>Os principais problemas da empresa vieram à tona após o período de quarentena que ainda enfrentamos hoje em dia. Existe uma necessidade de realizar agendamentos de horários de forma rápida e prática para não atrapalhar os funcionários em suas tarefas diárias como a prestação dos serviços e a esterilização do ambiente e equipamentos.</w:t>
       </w:r>
     </w:p>
     <w:p>
       <w:pPr>
-        <w:rPr>
-          <w:sz w:val="24"/>
-          <w:szCs w:val="24"/>
-        </w:rPr>
+        <w:pStyle w:val="Normal"/>
+        <w:rPr/>
       </w:pPr>
       <w:r>
         <w:rPr>
           <w:sz w:val="24"/>
           <w:szCs w:val="24"/>
         </w:rPr>
-        <w:t>Para resolver estes problemas, a empresa precisa de um sistema gerenciador que irá realizar funções na parte financeira-administrativa (com dashboards), registro de comandas, agendamento de horários e controle de funcionários.</w:t>
+        <w:t>Existem processos complexos que são feitos de forma não informatizada, o que faz com que o tempo da gestora do estabelecimento se exceda em alguns momentos. Os tais processo</w:t>
+      </w:r>
+      <w:r>
+        <w:rPr>
+          <w:sz w:val="24"/>
+          <w:szCs w:val="24"/>
+        </w:rPr>
+        <w:t>s</w:t>
+      </w:r>
+      <w:r>
+        <w:rPr>
+          <w:sz w:val="24"/>
+          <w:szCs w:val="24"/>
+        </w:rPr>
+        <w:t xml:space="preserve"> </w:t>
+      </w:r>
+      <w:r>
+        <w:rPr>
+          <w:sz w:val="24"/>
+          <w:szCs w:val="24"/>
+        </w:rPr>
+        <w:t xml:space="preserve">envolvem </w:t>
+      </w:r>
+      <w:r>
+        <w:rPr>
+          <w:sz w:val="24"/>
+          <w:szCs w:val="24"/>
+        </w:rPr>
+        <w:t>o controle de comandas dos clientes, que são feitos em papel, a consulta de serviços realizados pelos funcionários, a qual é dificultada por não haver um sistema gerenciador e, também, o controle de finanças, o qual é cansativo e sem infográficos ou diagramas.</w:t>
       </w:r>
     </w:p>
     <w:p>
       <w:pPr>
+        <w:pStyle w:val="Normal"/>
         <w:rPr>
           <w:sz w:val="24"/>
           <w:szCs w:val="24"/>
@@ -166,196 +180,65 @@
           <w:sz w:val="24"/>
           <w:szCs w:val="24"/>
         </w:rPr>
-        <w:t xml:space="preserve">A equipe de desenvolvimento, composta por: </w:t>
-      </w:r>
-      <w:r>
-        <w:rPr>
-          <w:sz w:val="24"/>
-          <w:szCs w:val="24"/>
-        </w:rPr>
-        <w:t xml:space="preserve">João Camargo </w:t>
-      </w:r>
-      <w:r>
-        <w:rPr>
-          <w:sz w:val="24"/>
-          <w:szCs w:val="24"/>
-        </w:rPr>
-        <w:t>–</w:t>
-      </w:r>
-      <w:r>
-        <w:rPr>
-          <w:sz w:val="24"/>
-          <w:szCs w:val="24"/>
-        </w:rPr>
-        <w:t xml:space="preserve"> 1903878</w:t>
-      </w:r>
-      <w:r>
-        <w:rPr>
-          <w:sz w:val="24"/>
-          <w:szCs w:val="24"/>
-        </w:rPr>
-        <w:t xml:space="preserve">, </w:t>
-      </w:r>
-      <w:r>
-        <w:rPr>
-          <w:sz w:val="24"/>
-          <w:szCs w:val="24"/>
-        </w:rPr>
-        <w:t xml:space="preserve">Renan Almeida </w:t>
-      </w:r>
-      <w:r>
-        <w:rPr>
-          <w:sz w:val="24"/>
-          <w:szCs w:val="24"/>
-        </w:rPr>
-        <w:t>–</w:t>
-      </w:r>
-      <w:r>
-        <w:rPr>
-          <w:sz w:val="24"/>
-          <w:szCs w:val="24"/>
-        </w:rPr>
-        <w:t xml:space="preserve"> 1902681</w:t>
-      </w:r>
-      <w:r>
-        <w:rPr>
-          <w:sz w:val="24"/>
-          <w:szCs w:val="24"/>
-        </w:rPr>
-        <w:t xml:space="preserve">, </w:t>
-      </w:r>
-      <w:r>
-        <w:rPr>
-          <w:sz w:val="24"/>
-          <w:szCs w:val="24"/>
-        </w:rPr>
-        <w:t>Wagner Gonçalves – 1904182</w:t>
-      </w:r>
-      <w:r>
-        <w:rPr>
-          <w:sz w:val="24"/>
-          <w:szCs w:val="24"/>
-        </w:rPr>
-        <w:t xml:space="preserve">, </w:t>
-      </w:r>
-      <w:r>
-        <w:rPr>
-          <w:sz w:val="24"/>
-          <w:szCs w:val="24"/>
-        </w:rPr>
-        <w:t xml:space="preserve">Vinícius de Andrade Fernandes </w:t>
-      </w:r>
-      <w:r>
-        <w:rPr>
-          <w:sz w:val="24"/>
-          <w:szCs w:val="24"/>
-        </w:rPr>
-        <w:t>–</w:t>
-      </w:r>
-      <w:r>
-        <w:rPr>
-          <w:sz w:val="24"/>
-          <w:szCs w:val="24"/>
-        </w:rPr>
-        <w:t xml:space="preserve"> 1902740</w:t>
-      </w:r>
-      <w:r>
-        <w:rPr>
-          <w:sz w:val="24"/>
-          <w:szCs w:val="24"/>
-        </w:rPr>
-        <w:t xml:space="preserve">, </w:t>
-      </w:r>
-      <w:r>
-        <w:rPr>
-          <w:sz w:val="24"/>
-          <w:szCs w:val="24"/>
-        </w:rPr>
-        <w:t xml:space="preserve">Rodrigo Lourenço Gomes - 1902857 </w:t>
-      </w:r>
-      <w:r>
-        <w:rPr>
-          <w:sz w:val="24"/>
-          <w:szCs w:val="24"/>
-        </w:rPr>
-        <w:t xml:space="preserve">, </w:t>
-      </w:r>
-      <w:proofErr w:type="spellStart"/>
-      <w:r>
-        <w:rPr>
-          <w:sz w:val="24"/>
-          <w:szCs w:val="24"/>
-        </w:rPr>
-        <w:t>Enricky</w:t>
-      </w:r>
-      <w:proofErr w:type="spellEnd"/>
-      <w:r>
-        <w:rPr>
-          <w:sz w:val="24"/>
-          <w:szCs w:val="24"/>
-        </w:rPr>
-        <w:t xml:space="preserve"> Oliveira Nascimento </w:t>
-      </w:r>
-      <w:r>
-        <w:rPr>
-          <w:sz w:val="24"/>
-          <w:szCs w:val="24"/>
-        </w:rPr>
-        <w:t>–</w:t>
-      </w:r>
-      <w:r>
-        <w:rPr>
-          <w:sz w:val="24"/>
-          <w:szCs w:val="24"/>
-        </w:rPr>
-        <w:t xml:space="preserve"> 1902858</w:t>
-      </w:r>
-      <w:r>
-        <w:rPr>
-          <w:sz w:val="24"/>
-          <w:szCs w:val="24"/>
-        </w:rPr>
-        <w:t>, promete entregar o sistema gerenciador em 4 meses, contendo todas as funcionalidades listadas anteriormente.</w:t>
+        <w:t>Para resolver estes problemas, a empresa precisa de um sistema gerenciador que irá realizar funções na parte financeira-administrativa (com dashboards), registro de comandas, agendamento de horários e controle de funcionários.</w:t>
+      </w:r>
+    </w:p>
+    <w:p>
+      <w:pPr>
+        <w:pStyle w:val="Normal"/>
+        <w:widowControl/>
+        <w:bidi w:val="0"/>
+        <w:spacing w:lineRule="auto" w:line="259" w:before="0" w:after="160"/>
+        <w:jc w:val="left"/>
+        <w:rPr/>
+      </w:pPr>
+      <w:r>
+        <w:rPr>
+          <w:sz w:val="24"/>
+          <w:szCs w:val="24"/>
+        </w:rPr>
+        <w:t>A equipe de desenvolvimento, composta por: João Camargo – 1903878, Renan Almeida – 1902681, Wagner Gonçalves – 1904182, Vinícius de Andrade Fernandes – 1902740, Rodrigo Lourenço Gomes - 1902857 , Enricky Oliveira Nascimento – 1902858.</w:t>
       </w:r>
     </w:p>
     <w:sectPr>
+      <w:type w:val="nextPage"/>
       <w:pgSz w:w="11906" w:h="16838"/>
-      <w:pgMar w:top="1417" w:right="1701" w:bottom="1417" w:left="1701" w:header="708" w:footer="708" w:gutter="0"/>
-      <w:cols w:space="708"/>
-      <w:docGrid w:linePitch="360"/>
+      <w:pgMar w:left="1701" w:right="1701" w:header="0" w:top="1417" w:footer="0" w:bottom="1417" w:gutter="0"/>
+      <w:pgNumType w:fmt="decimal"/>
+      <w:formProt w:val="false"/>
+      <w:textDirection w:val="lrTb"/>
+      <w:docGrid w:type="default" w:linePitch="360" w:charSpace="4096"/>
     </w:sectPr>
   </w:body>
 </w:document>
 </file>
 
 <file path=word/styles.xml><?xml version="1.0" encoding="utf-8"?>
-<w:styles xmlns:mc="http://schemas.openxmlformats.org/markup-compatibility/2006" xmlns:r="http://schemas.openxmlformats.org/officeDocument/2006/relationships" xmlns:w="http://schemas.openxmlformats.org/wordprocessingml/2006/main" xmlns:w14="http://schemas.microsoft.com/office/word/2010/wordml" xmlns:w15="http://schemas.microsoft.com/office/word/2012/wordml" xmlns:w16cex="http://schemas.microsoft.com/office/word/2018/wordml/cex" xmlns:w16cid="http://schemas.microsoft.com/office/word/2016/wordml/cid" xmlns:w16="http://schemas.microsoft.com/office/word/2018/wordml" xmlns:w16se="http://schemas.microsoft.com/office/word/2015/wordml/symex" mc:Ignorable="w14 w15 w16se w16cid w16 w16cex">
+<w:styles xmlns:w="http://schemas.openxmlformats.org/wordprocessingml/2006/main" xmlns:w14="http://schemas.microsoft.com/office/word/2010/wordml" xmlns:mc="http://schemas.openxmlformats.org/markup-compatibility/2006" mc:Ignorable="w14">
   <w:docDefaults>
     <w:rPrDefault>
       <w:rPr>
-        <w:rFonts w:asciiTheme="minorHAnsi" w:eastAsiaTheme="minorHAnsi" w:hAnsiTheme="minorHAnsi" w:cstheme="minorBidi"/>
+        <w:rFonts w:ascii="Calibri" w:hAnsi="Calibri" w:eastAsia="Calibri" w:cs="" w:asciiTheme="minorHAnsi" w:cstheme="minorBidi" w:eastAsiaTheme="minorHAnsi" w:hAnsiTheme="minorHAnsi"/>
         <w:sz w:val="22"/>
         <w:szCs w:val="22"/>
         <w:lang w:val="pt-BR" w:eastAsia="en-US" w:bidi="ar-SA"/>
       </w:rPr>
     </w:rPrDefault>
     <w:pPrDefault>
-      <w:pPr>
-        <w:spacing w:after="160" w:line="259" w:lineRule="auto"/>
-      </w:pPr>
+      <w:pPr/>
     </w:pPrDefault>
   </w:docDefaults>
   <w:latentStyles w:defLockedState="0" w:defUIPriority="99" w:defSemiHidden="0" w:defUnhideWhenUsed="0" w:defQFormat="0" w:count="376">
     <w:lsdException w:name="Normal" w:uiPriority="0" w:qFormat="1"/>
     <w:lsdException w:name="heading 1" w:uiPriority="9" w:qFormat="1"/>
-    <w:lsdException w:name="heading 2" w:semiHidden="1" w:uiPriority="9" w:unhideWhenUsed="1" w:qFormat="1"/>
-    <w:lsdException w:name="heading 3" w:semiHidden="1" w:uiPriority="9" w:unhideWhenUsed="1" w:qFormat="1"/>
-    <w:lsdException w:name="heading 4" w:semiHidden="1" w:uiPriority="9" w:unhideWhenUsed="1" w:qFormat="1"/>
-    <w:lsdException w:name="heading 5" w:semiHidden="1" w:uiPriority="9" w:unhideWhenUsed="1" w:qFormat="1"/>
-    <w:lsdException w:name="heading 6" w:semiHidden="1" w:uiPriority="9" w:unhideWhenUsed="1" w:qFormat="1"/>
-    <w:lsdException w:name="heading 7" w:semiHidden="1" w:uiPriority="9" w:unhideWhenUsed="1" w:qFormat="1"/>
-    <w:lsdException w:name="heading 8" w:semiHidden="1" w:uiPriority="9" w:unhideWhenUsed="1" w:qFormat="1"/>
-    <w:lsdException w:name="heading 9" w:semiHidden="1" w:uiPriority="9" w:unhideWhenUsed="1" w:qFormat="1"/>
+    <w:lsdException w:name="heading 2" w:uiPriority="9" w:semiHidden="1" w:unhideWhenUsed="1" w:qFormat="1"/>
+    <w:lsdException w:name="heading 3" w:uiPriority="9" w:semiHidden="1" w:unhideWhenUsed="1" w:qFormat="1"/>
+    <w:lsdException w:name="heading 4" w:uiPriority="9" w:semiHidden="1" w:unhideWhenUsed="1" w:qFormat="1"/>
+    <w:lsdException w:name="heading 5" w:uiPriority="9" w:semiHidden="1" w:unhideWhenUsed="1" w:qFormat="1"/>
+    <w:lsdException w:name="heading 6" w:uiPriority="9" w:semiHidden="1" w:unhideWhenUsed="1" w:qFormat="1"/>
+    <w:lsdException w:name="heading 7" w:uiPriority="9" w:semiHidden="1" w:unhideWhenUsed="1" w:qFormat="1"/>
+    <w:lsdException w:name="heading 8" w:uiPriority="9" w:semiHidden="1" w:unhideWhenUsed="1" w:qFormat="1"/>
+    <w:lsdException w:name="heading 9" w:uiPriority="9" w:semiHidden="1" w:unhideWhenUsed="1" w:qFormat="1"/>
     <w:lsdException w:name="index 1" w:semiHidden="1" w:unhideWhenUsed="1"/>
     <w:lsdException w:name="index 2" w:semiHidden="1" w:unhideWhenUsed="1"/>
     <w:lsdException w:name="index 3" w:semiHidden="1" w:unhideWhenUsed="1"/>
@@ -365,22 +248,22 @@
     <w:lsdException w:name="index 7" w:semiHidden="1" w:unhideWhenUsed="1"/>
     <w:lsdException w:name="index 8" w:semiHidden="1" w:unhideWhenUsed="1"/>
     <w:lsdException w:name="index 9" w:semiHidden="1" w:unhideWhenUsed="1"/>
-    <w:lsdException w:name="toc 1" w:semiHidden="1" w:uiPriority="39" w:unhideWhenUsed="1"/>
-    <w:lsdException w:name="toc 2" w:semiHidden="1" w:uiPriority="39" w:unhideWhenUsed="1"/>
-    <w:lsdException w:name="toc 3" w:semiHidden="1" w:uiPriority="39" w:unhideWhenUsed="1"/>
-    <w:lsdException w:name="toc 4" w:semiHidden="1" w:uiPriority="39" w:unhideWhenUsed="1"/>
-    <w:lsdException w:name="toc 5" w:semiHidden="1" w:uiPriority="39" w:unhideWhenUsed="1"/>
-    <w:lsdException w:name="toc 6" w:semiHidden="1" w:uiPriority="39" w:unhideWhenUsed="1"/>
-    <w:lsdException w:name="toc 7" w:semiHidden="1" w:uiPriority="39" w:unhideWhenUsed="1"/>
-    <w:lsdException w:name="toc 8" w:semiHidden="1" w:uiPriority="39" w:unhideWhenUsed="1"/>
-    <w:lsdException w:name="toc 9" w:semiHidden="1" w:uiPriority="39" w:unhideWhenUsed="1"/>
+    <w:lsdException w:name="toc 1" w:uiPriority="39" w:semiHidden="1" w:unhideWhenUsed="1"/>
+    <w:lsdException w:name="toc 2" w:uiPriority="39" w:semiHidden="1" w:unhideWhenUsed="1"/>
+    <w:lsdException w:name="toc 3" w:uiPriority="39" w:semiHidden="1" w:unhideWhenUsed="1"/>
+    <w:lsdException w:name="toc 4" w:uiPriority="39" w:semiHidden="1" w:unhideWhenUsed="1"/>
+    <w:lsdException w:name="toc 5" w:uiPriority="39" w:semiHidden="1" w:unhideWhenUsed="1"/>
+    <w:lsdException w:name="toc 6" w:uiPriority="39" w:semiHidden="1" w:unhideWhenUsed="1"/>
+    <w:lsdException w:name="toc 7" w:uiPriority="39" w:semiHidden="1" w:unhideWhenUsed="1"/>
+    <w:lsdException w:name="toc 8" w:uiPriority="39" w:semiHidden="1" w:unhideWhenUsed="1"/>
+    <w:lsdException w:name="toc 9" w:uiPriority="39" w:semiHidden="1" w:unhideWhenUsed="1"/>
     <w:lsdException w:name="Normal Indent" w:semiHidden="1" w:unhideWhenUsed="1"/>
     <w:lsdException w:name="footnote text" w:semiHidden="1" w:unhideWhenUsed="1"/>
     <w:lsdException w:name="annotation text" w:semiHidden="1" w:unhideWhenUsed="1"/>
     <w:lsdException w:name="header" w:semiHidden="1" w:unhideWhenUsed="1"/>
     <w:lsdException w:name="footer" w:semiHidden="1" w:unhideWhenUsed="1"/>
     <w:lsdException w:name="index heading" w:semiHidden="1" w:unhideWhenUsed="1"/>
-    <w:lsdException w:name="caption" w:semiHidden="1" w:uiPriority="35" w:unhideWhenUsed="1" w:qFormat="1"/>
+    <w:lsdException w:name="caption" w:uiPriority="35" w:semiHidden="1" w:unhideWhenUsed="1" w:qFormat="1"/>
     <w:lsdException w:name="table of figures" w:semiHidden="1" w:unhideWhenUsed="1"/>
     <w:lsdException w:name="envelope address" w:semiHidden="1" w:unhideWhenUsed="1"/>
     <w:lsdException w:name="envelope return" w:semiHidden="1" w:unhideWhenUsed="1"/>
@@ -411,7 +294,7 @@
     <w:lsdException w:name="Title" w:uiPriority="10" w:qFormat="1"/>
     <w:lsdException w:name="Closing" w:semiHidden="1" w:unhideWhenUsed="1"/>
     <w:lsdException w:name="Signature" w:semiHidden="1" w:unhideWhenUsed="1"/>
-    <w:lsdException w:name="Default Paragraph Font" w:semiHidden="1" w:uiPriority="1" w:unhideWhenUsed="1"/>
+    <w:lsdException w:name="Default Paragraph Font" w:uiPriority="1" w:semiHidden="1" w:unhideWhenUsed="1"/>
     <w:lsdException w:name="Body Text" w:semiHidden="1" w:unhideWhenUsed="1"/>
     <w:lsdException w:name="Body Text Indent" w:semiHidden="1" w:unhideWhenUsed="1"/>
     <w:lsdException w:name="List Continue" w:semiHidden="1" w:unhideWhenUsed="1"/>
@@ -611,8 +494,8 @@
     <w:lsdException w:name="Subtle Reference" w:uiPriority="31" w:qFormat="1"/>
     <w:lsdException w:name="Intense Reference" w:uiPriority="32" w:qFormat="1"/>
     <w:lsdException w:name="Book Title" w:uiPriority="33" w:qFormat="1"/>
-    <w:lsdException w:name="Bibliography" w:semiHidden="1" w:uiPriority="37" w:unhideWhenUsed="1"/>
-    <w:lsdException w:name="TOC Heading" w:semiHidden="1" w:uiPriority="39" w:unhideWhenUsed="1" w:qFormat="1"/>
+    <w:lsdException w:name="Bibliography" w:uiPriority="37" w:semiHidden="1" w:unhideWhenUsed="1"/>
+    <w:lsdException w:name="TOC Heading" w:uiPriority="39" w:semiHidden="1" w:unhideWhenUsed="1" w:qFormat="1"/>
     <w:lsdException w:name="Plain Table 1" w:uiPriority="41"/>
     <w:lsdException w:name="Plain Table 2" w:uiPriority="42"/>
     <w:lsdException w:name="Plain Table 3" w:uiPriority="43"/>
@@ -723,14 +606,233 @@
     <w:lsdException w:name="Unresolved Mention" w:semiHidden="1" w:unhideWhenUsed="1"/>
     <w:lsdException w:name="Smart Link" w:semiHidden="1" w:unhideWhenUsed="1"/>
   </w:latentStyles>
-  <w:style w:type="paragraph" w:default="1" w:styleId="Normal">
+  <w:style w:type="paragraph" w:styleId="Normal" w:default="1">
     <w:name w:val="Normal"/>
     <w:qFormat/>
-  </w:style>
-  <w:style w:type="character" w:default="1" w:styleId="Fontepargpadro">
+    <w:pPr>
+      <w:widowControl/>
+      <w:bidi w:val="0"/>
+      <w:spacing w:lineRule="auto" w:line="259" w:before="0" w:after="160"/>
+      <w:jc w:val="left"/>
+    </w:pPr>
+    <w:rPr>
+      <w:rFonts w:ascii="Calibri" w:hAnsi="Calibri" w:eastAsia="Calibri" w:cs="" w:asciiTheme="minorHAnsi" w:cstheme="minorBidi" w:eastAsiaTheme="minorHAnsi" w:hAnsiTheme="minorHAnsi"/>
+      <w:color w:val="auto"/>
+      <w:kern w:val="0"/>
+      <w:sz w:val="22"/>
+      <w:szCs w:val="22"/>
+      <w:lang w:val="pt-BR" w:eastAsia="en-US" w:bidi="ar-SA"/>
+    </w:rPr>
+  </w:style>
+  <w:style w:type="character" w:styleId="DefaultParagraphFont" w:default="1">
     <w:name w:val="Default Paragraph Font"/>
     <w:uiPriority w:val="1"/>
+    <w:semiHidden/>
     <w:unhideWhenUsed/>
+    <w:qFormat/>
+    <w:rPr/>
+  </w:style>
+  <w:style w:type="character" w:styleId="TtuloChar" w:customStyle="1">
+    <w:name w:val="Título Char"/>
+    <w:basedOn w:val="DefaultParagraphFont"/>
+    <w:link w:val="Ttulo"/>
+    <w:uiPriority w:val="10"/>
+    <w:qFormat/>
+    <w:rsid w:val="007b1b55"/>
+    <w:rPr>
+      <w:rFonts w:ascii="Calibri Light" w:hAnsi="Calibri Light" w:eastAsia="" w:cs="" w:asciiTheme="majorHAnsi" w:cstheme="majorBidi" w:eastAsiaTheme="majorEastAsia" w:hAnsiTheme="majorHAnsi"/>
+      <w:spacing w:val="-10"/>
+      <w:kern w:val="2"/>
+      <w:sz w:val="56"/>
+      <w:szCs w:val="56"/>
+    </w:rPr>
+  </w:style>
+  <w:style w:type="character" w:styleId="SubttuloChar" w:customStyle="1">
+    <w:name w:val="Subtítulo Char"/>
+    <w:basedOn w:val="DefaultParagraphFont"/>
+    <w:link w:val="Subttulo"/>
+    <w:uiPriority w:val="11"/>
+    <w:qFormat/>
+    <w:rsid w:val="007b1b55"/>
+    <w:rPr>
+      <w:rFonts w:eastAsia="" w:eastAsiaTheme="minorEastAsia"/>
+      <w:color w:val="5A5A5A" w:themeColor="text1" w:themeTint="a5"/>
+      <w:spacing w:val="15"/>
+    </w:rPr>
+  </w:style>
+  <w:style w:type="character" w:styleId="Annotationreference">
+    <w:name w:val="annotation reference"/>
+    <w:basedOn w:val="DefaultParagraphFont"/>
+    <w:uiPriority w:val="99"/>
+    <w:semiHidden/>
+    <w:unhideWhenUsed/>
+    <w:qFormat/>
+    <w:rsid w:val="000e1b3b"/>
+    <w:rPr>
+      <w:sz w:val="16"/>
+      <w:szCs w:val="16"/>
+    </w:rPr>
+  </w:style>
+  <w:style w:type="character" w:styleId="TextodecomentrioChar" w:customStyle="1">
+    <w:name w:val="Texto de comentário Char"/>
+    <w:basedOn w:val="DefaultParagraphFont"/>
+    <w:link w:val="Textodecomentrio"/>
+    <w:uiPriority w:val="99"/>
+    <w:semiHidden/>
+    <w:qFormat/>
+    <w:rsid w:val="000e1b3b"/>
+    <w:rPr>
+      <w:sz w:val="20"/>
+      <w:szCs w:val="20"/>
+    </w:rPr>
+  </w:style>
+  <w:style w:type="character" w:styleId="AssuntodocomentrioChar" w:customStyle="1">
+    <w:name w:val="Assunto do comentário Char"/>
+    <w:basedOn w:val="TextodecomentrioChar"/>
+    <w:link w:val="Assuntodocomentrio"/>
+    <w:uiPriority w:val="99"/>
+    <w:semiHidden/>
+    <w:qFormat/>
+    <w:rsid w:val="000e1b3b"/>
+    <w:rPr>
+      <w:b/>
+      <w:bCs/>
+      <w:sz w:val="20"/>
+      <w:szCs w:val="20"/>
+    </w:rPr>
+  </w:style>
+  <w:style w:type="paragraph" w:styleId="Ttulo">
+    <w:name w:val="Título"/>
+    <w:basedOn w:val="Normal"/>
+    <w:next w:val="Corpodotexto"/>
+    <w:qFormat/>
+    <w:pPr>
+      <w:keepNext w:val="true"/>
+      <w:spacing w:before="240" w:after="120"/>
+    </w:pPr>
+    <w:rPr>
+      <w:rFonts w:ascii="Arial" w:hAnsi="Arial" w:eastAsia="Microsoft YaHei" w:cs="Arial"/>
+      <w:sz w:val="28"/>
+      <w:szCs w:val="28"/>
+    </w:rPr>
+  </w:style>
+  <w:style w:type="paragraph" w:styleId="Corpodotexto">
+    <w:name w:val="Body Text"/>
+    <w:basedOn w:val="Normal"/>
+    <w:pPr>
+      <w:spacing w:lineRule="auto" w:line="276" w:before="0" w:after="140"/>
+    </w:pPr>
+    <w:rPr/>
+  </w:style>
+  <w:style w:type="paragraph" w:styleId="Lista">
+    <w:name w:val="List"/>
+    <w:basedOn w:val="Corpodotexto"/>
+    <w:pPr/>
+    <w:rPr>
+      <w:rFonts w:cs="Arial"/>
+    </w:rPr>
+  </w:style>
+  <w:style w:type="paragraph" w:styleId="Legenda">
+    <w:name w:val="Caption"/>
+    <w:basedOn w:val="Normal"/>
+    <w:qFormat/>
+    <w:pPr>
+      <w:suppressLineNumbers/>
+      <w:spacing w:before="120" w:after="120"/>
+    </w:pPr>
+    <w:rPr>
+      <w:rFonts w:cs="Arial"/>
+      <w:i/>
+      <w:iCs/>
+      <w:sz w:val="24"/>
+      <w:szCs w:val="24"/>
+    </w:rPr>
+  </w:style>
+  <w:style w:type="paragraph" w:styleId="Ndice">
+    <w:name w:val="Índice"/>
+    <w:basedOn w:val="Normal"/>
+    <w:qFormat/>
+    <w:pPr>
+      <w:suppressLineNumbers/>
+    </w:pPr>
+    <w:rPr>
+      <w:rFonts w:cs="Arial"/>
+    </w:rPr>
+  </w:style>
+  <w:style w:type="paragraph" w:styleId="Ttulododocumento">
+    <w:name w:val="Title"/>
+    <w:basedOn w:val="Normal"/>
+    <w:next w:val="Normal"/>
+    <w:link w:val="TtuloChar"/>
+    <w:uiPriority w:val="10"/>
+    <w:qFormat/>
+    <w:rsid w:val="007b1b55"/>
+    <w:pPr>
+      <w:spacing w:lineRule="auto" w:line="240" w:before="0" w:after="0"/>
+      <w:contextualSpacing/>
+    </w:pPr>
+    <w:rPr>
+      <w:rFonts w:ascii="Calibri Light" w:hAnsi="Calibri Light" w:eastAsia="" w:cs="" w:asciiTheme="majorHAnsi" w:cstheme="majorBidi" w:eastAsiaTheme="majorEastAsia" w:hAnsiTheme="majorHAnsi"/>
+      <w:spacing w:val="-10"/>
+      <w:kern w:val="2"/>
+      <w:sz w:val="56"/>
+      <w:szCs w:val="56"/>
+    </w:rPr>
+  </w:style>
+  <w:style w:type="paragraph" w:styleId="Subttulo">
+    <w:name w:val="Subtitle"/>
+    <w:basedOn w:val="Normal"/>
+    <w:next w:val="Normal"/>
+    <w:link w:val="SubttuloChar"/>
+    <w:uiPriority w:val="11"/>
+    <w:qFormat/>
+    <w:rsid w:val="007b1b55"/>
+    <w:pPr/>
+    <w:rPr>
+      <w:rFonts w:eastAsia="" w:eastAsiaTheme="minorEastAsia"/>
+      <w:color w:val="5A5A5A" w:themeColor="text1" w:themeTint="a5"/>
+      <w:spacing w:val="15"/>
+    </w:rPr>
+  </w:style>
+  <w:style w:type="paragraph" w:styleId="Annotationtext">
+    <w:name w:val="annotation text"/>
+    <w:basedOn w:val="Normal"/>
+    <w:link w:val="TextodecomentrioChar"/>
+    <w:uiPriority w:val="99"/>
+    <w:semiHidden/>
+    <w:unhideWhenUsed/>
+    <w:qFormat/>
+    <w:rsid w:val="000e1b3b"/>
+    <w:pPr>
+      <w:spacing w:lineRule="auto" w:line="240"/>
+    </w:pPr>
+    <w:rPr>
+      <w:sz w:val="20"/>
+      <w:szCs w:val="20"/>
+    </w:rPr>
+  </w:style>
+  <w:style w:type="paragraph" w:styleId="Annotationsubject">
+    <w:name w:val="annotation subject"/>
+    <w:basedOn w:val="Annotationtext"/>
+    <w:next w:val="Annotationtext"/>
+    <w:link w:val="AssuntodocomentrioChar"/>
+    <w:uiPriority w:val="99"/>
+    <w:semiHidden/>
+    <w:unhideWhenUsed/>
+    <w:qFormat/>
+    <w:rsid w:val="000e1b3b"/>
+    <w:pPr/>
+    <w:rPr>
+      <w:b/>
+      <w:bCs/>
+    </w:rPr>
+  </w:style>
+  <w:style w:type="numbering" w:styleId="NoList" w:default="1">
+    <w:name w:val="No List"/>
+    <w:uiPriority w:val="99"/>
+    <w:semiHidden/>
+    <w:unhideWhenUsed/>
+    <w:qFormat/>
   </w:style>
   <w:style w:type="table" w:default="1" w:styleId="Tabelanormal">
     <w:name w:val="Normal Table"/>
@@ -746,77 +848,6 @@
         <w:right w:w="108" w:type="dxa"/>
       </w:tblCellMar>
     </w:tblPr>
-  </w:style>
-  <w:style w:type="numbering" w:default="1" w:styleId="Semlista">
-    <w:name w:val="No List"/>
-    <w:uiPriority w:val="99"/>
-    <w:semiHidden/>
-    <w:unhideWhenUsed/>
-  </w:style>
-  <w:style w:type="paragraph" w:styleId="Ttulo">
-    <w:name w:val="Title"/>
-    <w:basedOn w:val="Normal"/>
-    <w:next w:val="Normal"/>
-    <w:link w:val="TtuloChar"/>
-    <w:uiPriority w:val="10"/>
-    <w:qFormat/>
-    <w:rsid w:val="007B1B55"/>
-    <w:pPr>
-      <w:spacing w:after="0" w:line="240" w:lineRule="auto"/>
-      <w:contextualSpacing/>
-    </w:pPr>
-    <w:rPr>
-      <w:rFonts w:asciiTheme="majorHAnsi" w:eastAsiaTheme="majorEastAsia" w:hAnsiTheme="majorHAnsi" w:cstheme="majorBidi"/>
-      <w:spacing w:val="-10"/>
-      <w:kern w:val="28"/>
-      <w:sz w:val="56"/>
-      <w:szCs w:val="56"/>
-    </w:rPr>
-  </w:style>
-  <w:style w:type="character" w:customStyle="1" w:styleId="TtuloChar">
-    <w:name w:val="Título Char"/>
-    <w:basedOn w:val="Fontepargpadro"/>
-    <w:link w:val="Ttulo"/>
-    <w:uiPriority w:val="10"/>
-    <w:rsid w:val="007B1B55"/>
-    <w:rPr>
-      <w:rFonts w:asciiTheme="majorHAnsi" w:eastAsiaTheme="majorEastAsia" w:hAnsiTheme="majorHAnsi" w:cstheme="majorBidi"/>
-      <w:spacing w:val="-10"/>
-      <w:kern w:val="28"/>
-      <w:sz w:val="56"/>
-      <w:szCs w:val="56"/>
-    </w:rPr>
-  </w:style>
-  <w:style w:type="paragraph" w:styleId="Subttulo">
-    <w:name w:val="Subtitle"/>
-    <w:basedOn w:val="Normal"/>
-    <w:next w:val="Normal"/>
-    <w:link w:val="SubttuloChar"/>
-    <w:uiPriority w:val="11"/>
-    <w:qFormat/>
-    <w:rsid w:val="007B1B55"/>
-    <w:pPr>
-      <w:numPr>
-        <w:ilvl w:val="1"/>
-      </w:numPr>
-    </w:pPr>
-    <w:rPr>
-      <w:rFonts w:eastAsiaTheme="minorEastAsia"/>
-      <w:color w:val="5A5A5A" w:themeColor="text1" w:themeTint="A5"/>
-      <w:spacing w:val="15"/>
-    </w:rPr>
-  </w:style>
-  <w:style w:type="character" w:customStyle="1" w:styleId="SubttuloChar">
-    <w:name w:val="Subtítulo Char"/>
-    <w:basedOn w:val="Fontepargpadro"/>
-    <w:link w:val="Subttulo"/>
-    <w:uiPriority w:val="11"/>
-    <w:rsid w:val="007B1B55"/>
-    <w:rPr>
-      <w:rFonts w:eastAsiaTheme="minorEastAsia"/>
-      <w:color w:val="5A5A5A" w:themeColor="text1" w:themeTint="A5"/>
-      <w:spacing w:val="15"/>
-    </w:rPr>
   </w:style>
 </w:styles>
 </file>

</xml_diff>